<commit_message>
Built input interface starter.
</commit_message>
<xml_diff>
--- a/Simulation Tool Planning.docx
+++ b/Simulation Tool Planning.docx
@@ -34,6 +34,20 @@
         <w:t>Cd, FA, total mass</w:t>
       </w:r>
     </w:p>
+    <w:p/>
+    <w:p>
+      <w:pPr>
+        <w:rPr>
+          <w:b/>
+        </w:rPr>
+      </w:pPr>
+      <w:r>
+        <w:rPr>
+          <w:b/>
+        </w:rPr>
+        <w:t>Wheel Setup</w:t>
+      </w:r>
+    </w:p>
     <w:p>
       <w:r>
         <w:t>Rolling Resistance Coefficient: 0.0067</w:t>
@@ -52,10 +66,60 @@
         </w:rPr>
       </w:pPr>
       <w:r>
-        <w:rPr>
-          <w:b/>
-        </w:rPr>
-        <w:t>Drivetrain Setup</w:t>
+        <w:br/>
+      </w:r>
+      <w:r>
+        <w:rPr>
+          <w:b/>
+        </w:rPr>
+        <w:t>Drive</w:t>
+      </w:r>
+      <w:r>
+        <w:rPr>
+          <w:b/>
+        </w:rPr>
+        <w:t>train</w:t>
+      </w:r>
+      <w:r>
+        <w:rPr>
+          <w:b/>
+        </w:rPr>
+        <w:t xml:space="preserve"> Type</w:t>
+      </w:r>
+    </w:p>
+    <w:p>
+      <w:r>
+        <w:t>Motor Type: (from dropdown)</w:t>
+      </w:r>
+    </w:p>
+    <w:p>
+      <w:r>
+        <w:t>Motor quantity: (from dropdown)</w:t>
+      </w:r>
+    </w:p>
+    <w:p>
+      <w:r>
+        <w:t>Gear Ratio:  NUMBER to 1</w:t>
+      </w:r>
+    </w:p>
+    <w:p/>
+    <w:p>
+      <w:pPr>
+        <w:rPr>
+          <w:b/>
+        </w:rPr>
+      </w:pPr>
+      <w:r>
+        <w:rPr>
+          <w:b/>
+        </w:rPr>
+        <w:t xml:space="preserve">Battery </w:t>
+      </w:r>
+      <w:r>
+        <w:rPr>
+          <w:b/>
+        </w:rPr>
+        <w:t>Setup</w:t>
       </w:r>
     </w:p>
     <w:p>
@@ -69,42 +133,60 @@
       </w:r>
     </w:p>
     <w:p>
-      <w:pPr>
-        <w:rPr>
-          <w:b/>
-        </w:rPr>
-      </w:pPr>
-      <w:r>
-        <w:br/>
-      </w:r>
+      <w:r>
+        <w:t>Starting SOC: %</w:t>
+      </w:r>
+    </w:p>
+    <w:p>
+      <w:r>
+        <w:t>SOC: Fixed level/drains through simulation</w:t>
+      </w:r>
+    </w:p>
+    <w:p/>
+    <w:p/>
+    <w:p>
+      <w:pPr>
+        <w:rPr>
+          <w:b/>
+        </w:rPr>
+      </w:pPr>
+      <w:r>
+        <w:rPr>
+          <w:b/>
+        </w:rPr>
+        <w:t>Regen</w:t>
+      </w:r>
+      <w:r>
+        <w:rPr>
+          <w:b/>
+        </w:rPr>
+        <w:t>erative Braking</w:t>
+      </w:r>
+    </w:p>
+    <w:p>
+      <w:r>
+        <w:t>Energy captured (%)</w:t>
+      </w:r>
+    </w:p>
+    <w:p/>
+    <w:p>
+      <w:pPr>
+        <w:rPr>
+          <w:b/>
+        </w:rPr>
+      </w:pPr>
       <w:proofErr w:type="spellStart"/>
       <w:r>
         <w:rPr>
           <w:b/>
         </w:rPr>
-        <w:t>Drivecycle</w:t>
+        <w:t>Auxillaries</w:t>
       </w:r>
       <w:proofErr w:type="spellEnd"/>
-      <w:r>
-        <w:rPr>
-          <w:b/>
-        </w:rPr>
-        <w:t xml:space="preserve"> Type</w:t>
-      </w:r>
-    </w:p>
-    <w:p>
-      <w:r>
-        <w:t>Motor Type: (from dropdown)</w:t>
-      </w:r>
-    </w:p>
-    <w:p>
-      <w:r>
-        <w:t>Motor quantity: (from dropdown)</w:t>
-      </w:r>
-    </w:p>
-    <w:p>
-      <w:r>
-        <w:t>Gear Ratio:  NUMBER to 1</w:t>
+    </w:p>
+    <w:p>
+      <w:r>
+        <w:t>Constant power (kW)</w:t>
       </w:r>
     </w:p>
     <w:p/>
@@ -119,9 +201,154 @@
           <w:b/>
         </w:rPr>
         <w:t>Thermal Properties</w:t>
+      </w:r>
+    </w:p>
+    <w:p/>
+    <w:p/>
+    <w:p>
+      <w:r>
+        <w:lastRenderedPageBreak/>
+        <w:t>Drive Cycle</w:t>
+      </w:r>
+      <w:r>
+        <w:t>: Use Drive Cycle Profile, Use Constant Speed, Use Acceleration Event</w:t>
+      </w:r>
+    </w:p>
+    <w:p>
+      <w:r>
+        <w:t>Length of time to drive:</w:t>
       </w:r>
       <w:bookmarkStart w:id="0" w:name="_GoBack"/>
       <w:bookmarkEnd w:id="0"/>
+    </w:p>
+    <w:p>
+      <w:r>
+        <w:t xml:space="preserve">Elevation Profile: Flat, </w:t>
+      </w:r>
+    </w:p>
+    <w:p>
+      <w:r>
+        <w:t>Wind</w:t>
+      </w:r>
+    </w:p>
+    <w:p>
+      <w:r>
+        <w:t>Ambient Temperature</w:t>
+      </w:r>
+    </w:p>
+    <w:p/>
+    <w:p/>
+    <w:p>
+      <w:pPr>
+        <w:rPr>
+          <w:b/>
+        </w:rPr>
+      </w:pPr>
+      <w:r>
+        <w:rPr>
+          <w:b/>
+        </w:rPr>
+        <w:br w:type="page"/>
+      </w:r>
+    </w:p>
+    <w:p>
+      <w:pPr>
+        <w:rPr>
+          <w:b/>
+        </w:rPr>
+      </w:pPr>
+      <w:r>
+        <w:rPr>
+          <w:b/>
+        </w:rPr>
+        <w:lastRenderedPageBreak/>
+        <w:t>Outputs</w:t>
+      </w:r>
+    </w:p>
+    <w:p>
+      <w:pPr>
+        <w:rPr>
+          <w:b/>
+        </w:rPr>
+      </w:pPr>
+      <w:r>
+        <w:rPr>
+          <w:b/>
+        </w:rPr>
+        <w:t>Energy Breakdown</w:t>
+      </w:r>
+    </w:p>
+    <w:p>
+      <w:r>
+        <w:t xml:space="preserve">Pie chart of energy % used on different accel, drivetrain efficiency, rolling, </w:t>
+      </w:r>
+      <w:proofErr w:type="spellStart"/>
+      <w:r>
+        <w:t>auxillaries</w:t>
+      </w:r>
+      <w:proofErr w:type="spellEnd"/>
+      <w:r>
+        <w:t>, gradient</w:t>
+      </w:r>
+    </w:p>
+    <w:p/>
+    <w:p>
+      <w:pPr>
+        <w:rPr>
+          <w:b/>
+        </w:rPr>
+      </w:pPr>
+      <w:r>
+        <w:rPr>
+          <w:b/>
+        </w:rPr>
+        <w:t>Range</w:t>
+      </w:r>
+    </w:p>
+    <w:p/>
+    <w:p/>
+    <w:p/>
+    <w:p>
+      <w:pPr>
+        <w:rPr>
+          <w:b/>
+        </w:rPr>
+      </w:pPr>
+      <w:r>
+        <w:rPr>
+          <w:b/>
+        </w:rPr>
+        <w:t>Vehicle Performance</w:t>
+      </w:r>
+    </w:p>
+    <w:p>
+      <w:r>
+        <w:t>Max velocity</w:t>
+      </w:r>
+    </w:p>
+    <w:p>
+      <w:r>
+        <w:t>Accel 0 to 50</w:t>
+      </w:r>
+    </w:p>
+    <w:p>
+      <w:r>
+        <w:t>Accel 50 to 100</w:t>
+      </w:r>
+    </w:p>
+    <w:p/>
+    <w:p>
+      <w:pPr>
+        <w:rPr>
+          <w:b/>
+        </w:rPr>
+      </w:pPr>
+      <w:r>
+        <w:rPr>
+          <w:b/>
+        </w:rPr>
+        <w:t>Battery SOC</w:t>
+      </w:r>
     </w:p>
     <w:p/>
     <w:sectPr>

</xml_diff>

<commit_message>
Updated functions and inputs
</commit_message>
<xml_diff>
--- a/Simulation Tool Planning.docx
+++ b/Simulation Tool Planning.docx
@@ -218,26 +218,185 @@
       <w:r>
         <w:t>Length of time to drive:</w:t>
       </w:r>
+    </w:p>
+    <w:p>
+      <w:r>
+        <w:t xml:space="preserve">Elevation Profile: Flat, </w:t>
+      </w:r>
+    </w:p>
+    <w:p>
+      <w:r>
+        <w:t>Wind</w:t>
+      </w:r>
+    </w:p>
+    <w:p>
+      <w:r>
+        <w:t>Ambient Temperature</w:t>
+      </w:r>
+    </w:p>
+    <w:p/>
+    <w:p>
+      <w:r>
+        <w:t>Move buttons to panel</w:t>
+      </w:r>
+    </w:p>
+    <w:p>
+      <w:r>
+        <w:t xml:space="preserve">Add elevation profile to </w:t>
+      </w:r>
+      <w:r>
+        <w:t>drive cycle</w:t>
+      </w:r>
+    </w:p>
+    <w:p/>
+    <w:p>
+      <w:r>
+        <w:t>Add gradient to constant speed and acceleration event</w:t>
+      </w:r>
+    </w:p>
+    <w:p>
+      <w:r>
+        <w:t xml:space="preserve">Add length of time </w:t>
+      </w:r>
+      <w:r>
+        <w:t xml:space="preserve">panel </w:t>
+      </w:r>
+      <w:r>
+        <w:t>to run simulation (or run to % SOC remaining)</w:t>
+      </w:r>
+    </w:p>
+    <w:p/>
+    <w:p/>
+    <w:p>
+      <w:r>
+        <w:t>Add input warnings</w:t>
+      </w:r>
+    </w:p>
+    <w:p/>
+    <w:p/>
+    <w:p>
+      <w:pPr>
+        <w:shd w:val="clear" w:color="auto" w:fill="FFFFFF"/>
+        <w:spacing w:after="0" w:line="240" w:lineRule="auto"/>
+        <w:rPr>
+          <w:rFonts w:ascii="ARRIVAL Apercu" w:eastAsia="Times New Roman" w:hAnsi="ARRIVAL Apercu" w:cs="Arial"/>
+          <w:b/>
+          <w:color w:val="222222"/>
+          <w:sz w:val="18"/>
+          <w:szCs w:val="18"/>
+          <w:u w:val="single"/>
+          <w:lang w:eastAsia="en-GB"/>
+        </w:rPr>
+      </w:pPr>
+      <w:r>
+        <w:rPr>
+          <w:rFonts w:ascii="ARRIVAL Apercu" w:eastAsia="Times New Roman" w:hAnsi="ARRIVAL Apercu" w:cs="Arial"/>
+          <w:b/>
+          <w:color w:val="222222"/>
+          <w:sz w:val="18"/>
+          <w:szCs w:val="18"/>
+          <w:u w:val="single"/>
+          <w:lang w:eastAsia="en-GB"/>
+        </w:rPr>
+        <w:t>Simulation</w:t>
+      </w:r>
+    </w:p>
+    <w:p>
+      <w:pPr>
+        <w:shd w:val="clear" w:color="auto" w:fill="FFFFFF"/>
+        <w:spacing w:after="0" w:line="240" w:lineRule="auto"/>
+        <w:rPr>
+          <w:rFonts w:ascii="ARRIVAL Apercu" w:eastAsia="Times New Roman" w:hAnsi="ARRIVAL Apercu" w:cs="Arial"/>
+          <w:color w:val="222222"/>
+          <w:sz w:val="18"/>
+          <w:szCs w:val="18"/>
+          <w:lang w:eastAsia="en-GB"/>
+        </w:rPr>
+      </w:pPr>
+      <w:r>
+        <w:rPr>
+          <w:rFonts w:ascii="ARRIVAL Apercu" w:eastAsia="Times New Roman" w:hAnsi="ARRIVAL Apercu" w:cs="Arial"/>
+          <w:color w:val="222222"/>
+          <w:sz w:val="18"/>
+          <w:szCs w:val="18"/>
+          <w:lang w:eastAsia="en-GB"/>
+        </w:rPr>
+        <w:t>Side menu indicator to which section on</w:t>
+      </w:r>
+    </w:p>
+    <w:p>
+      <w:pPr>
+        <w:shd w:val="clear" w:color="auto" w:fill="FFFFFF"/>
+        <w:spacing w:after="0" w:line="240" w:lineRule="auto"/>
+        <w:rPr>
+          <w:rFonts w:ascii="ARRIVAL Apercu" w:eastAsia="Times New Roman" w:hAnsi="ARRIVAL Apercu" w:cs="Arial"/>
+          <w:color w:val="222222"/>
+          <w:sz w:val="18"/>
+          <w:szCs w:val="18"/>
+          <w:lang w:eastAsia="en-GB"/>
+        </w:rPr>
+      </w:pPr>
+      <w:r>
+        <w:rPr>
+          <w:rFonts w:ascii="ARRIVAL Apercu" w:eastAsia="Times New Roman" w:hAnsi="ARRIVAL Apercu" w:cs="Arial"/>
+          <w:color w:val="222222"/>
+          <w:sz w:val="18"/>
+          <w:szCs w:val="18"/>
+          <w:lang w:eastAsia="en-GB"/>
+        </w:rPr>
+        <w:t>Make simulation results unfold when click simulate</w:t>
+      </w:r>
+    </w:p>
+    <w:p>
+      <w:pPr>
+        <w:shd w:val="clear" w:color="auto" w:fill="FFFFFF"/>
+        <w:spacing w:after="0" w:line="240" w:lineRule="auto"/>
+        <w:rPr>
+          <w:rFonts w:ascii="ARRIVAL Apercu" w:eastAsia="Times New Roman" w:hAnsi="ARRIVAL Apercu" w:cs="Arial"/>
+          <w:color w:val="222222"/>
+          <w:sz w:val="18"/>
+          <w:szCs w:val="18"/>
+          <w:lang w:eastAsia="en-GB"/>
+        </w:rPr>
+      </w:pPr>
+      <w:r>
+        <w:rPr>
+          <w:rFonts w:ascii="ARRIVAL Apercu" w:eastAsia="Times New Roman" w:hAnsi="ARRIVAL Apercu" w:cs="Arial"/>
+          <w:color w:val="222222"/>
+          <w:sz w:val="18"/>
+          <w:szCs w:val="18"/>
+          <w:lang w:eastAsia="en-GB"/>
+        </w:rPr>
+        <w:t>Add other drive cycles and constant speed</w:t>
+      </w:r>
+    </w:p>
+    <w:p>
+      <w:pPr>
+        <w:shd w:val="clear" w:color="auto" w:fill="FFFFFF"/>
+        <w:spacing w:after="0" w:line="240" w:lineRule="auto"/>
+        <w:rPr>
+          <w:rFonts w:ascii="ARRIVAL Apercu" w:eastAsia="Times New Roman" w:hAnsi="ARRIVAL Apercu" w:cs="Arial"/>
+          <w:color w:val="222222"/>
+          <w:sz w:val="18"/>
+          <w:szCs w:val="18"/>
+          <w:lang w:eastAsia="en-GB"/>
+        </w:rPr>
+      </w:pPr>
+      <w:r>
+        <w:rPr>
+          <w:rFonts w:ascii="ARRIVAL Apercu" w:eastAsia="Times New Roman" w:hAnsi="ARRIVAL Apercu" w:cs="Arial"/>
+          <w:color w:val="222222"/>
+          <w:sz w:val="18"/>
+          <w:szCs w:val="18"/>
+          <w:lang w:eastAsia="en-GB"/>
+        </w:rPr>
+        <w:t>Work out results screens</w:t>
+      </w:r>
+    </w:p>
+    <w:p>
       <w:bookmarkStart w:id="0" w:name="_GoBack"/>
       <w:bookmarkEnd w:id="0"/>
     </w:p>
-    <w:p>
-      <w:r>
-        <w:t xml:space="preserve">Elevation Profile: Flat, </w:t>
-      </w:r>
-    </w:p>
-    <w:p>
-      <w:r>
-        <w:t>Wind</w:t>
-      </w:r>
-    </w:p>
-    <w:p>
-      <w:r>
-        <w:t>Ambient Temperature</w:t>
-      </w:r>
-    </w:p>
-    <w:p/>
-    <w:p/>
     <w:p>
       <w:pPr>
         <w:rPr>

</xml_diff>

<commit_message>
fixed next time step error
</commit_message>
<xml_diff>
--- a/Simulation Tool Planning.docx
+++ b/Simulation Tool Planning.docx
@@ -441,6 +441,345 @@
           <w:szCs w:val="18"/>
           <w:lang w:eastAsia="en-GB"/>
         </w:rPr>
+        <w:t>Fix next time step error</w:t>
+      </w:r>
+    </w:p>
+    <w:p>
+      <w:pPr>
+        <w:shd w:val="clear" w:color="auto" w:fill="FFFFFF"/>
+        <w:spacing w:after="0" w:line="240" w:lineRule="auto"/>
+        <w:rPr>
+          <w:rFonts w:ascii="ARRIVAL Apercu" w:eastAsia="Times New Roman" w:hAnsi="ARRIVAL Apercu" w:cs="Arial"/>
+          <w:color w:val="222222"/>
+          <w:sz w:val="18"/>
+          <w:szCs w:val="18"/>
+          <w:lang w:eastAsia="en-GB"/>
+        </w:rPr>
+      </w:pPr>
+      <w:r>
+        <w:rPr>
+          <w:rFonts w:ascii="ARRIVAL Apercu" w:eastAsia="Times New Roman" w:hAnsi="ARRIVAL Apercu" w:cs="Arial"/>
+          <w:color w:val="222222"/>
+          <w:sz w:val="18"/>
+          <w:szCs w:val="18"/>
+          <w:lang w:eastAsia="en-GB"/>
+        </w:rPr>
+        <w:t>Fix falling pie chart error</w:t>
+      </w:r>
+      <w:r>
+        <w:rPr>
+          <w:rFonts w:ascii="ARRIVAL Apercu" w:eastAsia="Times New Roman" w:hAnsi="ARRIVAL Apercu" w:cs="Arial"/>
+          <w:color w:val="222222"/>
+          <w:sz w:val="18"/>
+          <w:szCs w:val="18"/>
+          <w:lang w:eastAsia="en-GB"/>
+        </w:rPr>
+        <w:t xml:space="preserve"> (add responsive tag?)</w:t>
+      </w:r>
+    </w:p>
+    <w:p>
+      <w:pPr>
+        <w:shd w:val="clear" w:color="auto" w:fill="FFFFFF"/>
+        <w:spacing w:after="0" w:line="240" w:lineRule="auto"/>
+        <w:rPr>
+          <w:rFonts w:ascii="ARRIVAL Apercu" w:eastAsia="Times New Roman" w:hAnsi="ARRIVAL Apercu" w:cs="Arial"/>
+          <w:color w:val="222222"/>
+          <w:sz w:val="18"/>
+          <w:szCs w:val="18"/>
+          <w:lang w:eastAsia="en-GB"/>
+        </w:rPr>
+      </w:pPr>
+      <w:r>
+        <w:rPr>
+          <w:rFonts w:ascii="ARRIVAL Apercu" w:eastAsia="Times New Roman" w:hAnsi="ARRIVAL Apercu" w:cs="Arial"/>
+          <w:color w:val="222222"/>
+          <w:sz w:val="18"/>
+          <w:szCs w:val="18"/>
+          <w:lang w:eastAsia="en-GB"/>
+        </w:rPr>
+        <w:t>Add summary of inputs screen</w:t>
+      </w:r>
+    </w:p>
+    <w:p>
+      <w:pPr>
+        <w:shd w:val="clear" w:color="auto" w:fill="FFFFFF"/>
+        <w:spacing w:after="0" w:line="240" w:lineRule="auto"/>
+        <w:rPr>
+          <w:rFonts w:ascii="ARRIVAL Apercu" w:eastAsia="Times New Roman" w:hAnsi="ARRIVAL Apercu" w:cs="Arial"/>
+          <w:color w:val="222222"/>
+          <w:sz w:val="18"/>
+          <w:szCs w:val="18"/>
+          <w:lang w:eastAsia="en-GB"/>
+        </w:rPr>
+      </w:pPr>
+      <w:r>
+        <w:rPr>
+          <w:rFonts w:ascii="ARRIVAL Apercu" w:eastAsia="Times New Roman" w:hAnsi="ARRIVAL Apercu" w:cs="Arial"/>
+          <w:color w:val="222222"/>
+          <w:sz w:val="18"/>
+          <w:szCs w:val="18"/>
+          <w:lang w:eastAsia="en-GB"/>
+        </w:rPr>
+        <w:t>Add battery pack configuration screen</w:t>
+      </w:r>
+    </w:p>
+    <w:p>
+      <w:pPr>
+        <w:shd w:val="clear" w:color="auto" w:fill="FFFFFF"/>
+        <w:spacing w:after="0" w:line="240" w:lineRule="auto"/>
+        <w:rPr>
+          <w:rFonts w:ascii="ARRIVAL Apercu" w:eastAsia="Times New Roman" w:hAnsi="ARRIVAL Apercu" w:cs="Arial"/>
+          <w:color w:val="222222"/>
+          <w:sz w:val="18"/>
+          <w:szCs w:val="18"/>
+          <w:lang w:eastAsia="en-GB"/>
+        </w:rPr>
+      </w:pPr>
+      <w:r>
+        <w:rPr>
+          <w:rFonts w:ascii="ARRIVAL Apercu" w:eastAsia="Times New Roman" w:hAnsi="ARRIVAL Apercu" w:cs="Arial"/>
+          <w:color w:val="222222"/>
+          <w:sz w:val="18"/>
+          <w:szCs w:val="18"/>
+          <w:lang w:eastAsia="en-GB"/>
+        </w:rPr>
+        <w:t>Use vehicle drivetrain setup inputs correctly</w:t>
+      </w:r>
+    </w:p>
+    <w:p>
+      <w:pPr>
+        <w:shd w:val="clear" w:color="auto" w:fill="FFFFFF"/>
+        <w:spacing w:after="0" w:line="240" w:lineRule="auto"/>
+        <w:rPr>
+          <w:rFonts w:ascii="ARRIVAL Apercu" w:eastAsia="Times New Roman" w:hAnsi="ARRIVAL Apercu" w:cs="Arial"/>
+          <w:color w:val="222222"/>
+          <w:sz w:val="18"/>
+          <w:szCs w:val="18"/>
+          <w:lang w:eastAsia="en-GB"/>
+        </w:rPr>
+      </w:pPr>
+      <w:r>
+        <w:rPr>
+          <w:rFonts w:ascii="ARRIVAL Apercu" w:eastAsia="Times New Roman" w:hAnsi="ARRIVAL Apercu" w:cs="Arial"/>
+          <w:color w:val="222222"/>
+          <w:sz w:val="18"/>
+          <w:szCs w:val="18"/>
+          <w:lang w:eastAsia="en-GB"/>
+        </w:rPr>
+        <w:t>Move velocity plot to second axis</w:t>
+      </w:r>
+    </w:p>
+    <w:p>
+      <w:pPr>
+        <w:shd w:val="clear" w:color="auto" w:fill="FFFFFF"/>
+        <w:spacing w:after="0" w:line="240" w:lineRule="auto"/>
+        <w:rPr>
+          <w:rFonts w:ascii="ARRIVAL Apercu" w:eastAsia="Times New Roman" w:hAnsi="ARRIVAL Apercu" w:cs="Arial"/>
+          <w:color w:val="222222"/>
+          <w:sz w:val="18"/>
+          <w:szCs w:val="18"/>
+          <w:lang w:eastAsia="en-GB"/>
+        </w:rPr>
+      </w:pPr>
+      <w:r>
+        <w:rPr>
+          <w:rFonts w:ascii="ARRIVAL Apercu" w:eastAsia="Times New Roman" w:hAnsi="ARRIVAL Apercu" w:cs="Arial"/>
+          <w:color w:val="222222"/>
+          <w:sz w:val="18"/>
+          <w:szCs w:val="18"/>
+          <w:lang w:eastAsia="en-GB"/>
+        </w:rPr>
+        <w:t>Add</w:t>
+      </w:r>
+      <w:r>
+        <w:rPr>
+          <w:rFonts w:ascii="ARRIVAL Apercu" w:eastAsia="Times New Roman" w:hAnsi="ARRIVAL Apercu" w:cs="Arial"/>
+          <w:color w:val="222222"/>
+          <w:sz w:val="18"/>
+          <w:szCs w:val="18"/>
+          <w:lang w:eastAsia="en-GB"/>
+        </w:rPr>
+        <w:t xml:space="preserve"> more</w:t>
+      </w:r>
+      <w:r>
+        <w:rPr>
+          <w:rFonts w:ascii="ARRIVAL Apercu" w:eastAsia="Times New Roman" w:hAnsi="ARRIVAL Apercu" w:cs="Arial"/>
+          <w:color w:val="222222"/>
+          <w:sz w:val="18"/>
+          <w:szCs w:val="18"/>
+          <w:lang w:eastAsia="en-GB"/>
+        </w:rPr>
+        <w:t xml:space="preserve"> values to master plot</w:t>
+      </w:r>
+      <w:r>
+        <w:rPr>
+          <w:rFonts w:ascii="ARRIVAL Apercu" w:eastAsia="Times New Roman" w:hAnsi="ARRIVAL Apercu" w:cs="Arial"/>
+          <w:color w:val="222222"/>
+          <w:sz w:val="18"/>
+          <w:szCs w:val="18"/>
+          <w:lang w:eastAsia="en-GB"/>
+        </w:rPr>
+        <w:t>, battery power draw, battery temp, battery SOC</w:t>
+      </w:r>
+      <w:r>
+        <w:rPr>
+          <w:rFonts w:ascii="ARRIVAL Apercu" w:eastAsia="Times New Roman" w:hAnsi="ARRIVAL Apercu" w:cs="Arial"/>
+          <w:color w:val="222222"/>
+          <w:sz w:val="18"/>
+          <w:szCs w:val="18"/>
+          <w:lang w:eastAsia="en-GB"/>
+        </w:rPr>
+        <w:t>, motor efficiency, regen power</w:t>
+      </w:r>
+    </w:p>
+    <w:p>
+      <w:pPr>
+        <w:shd w:val="clear" w:color="auto" w:fill="FFFFFF"/>
+        <w:spacing w:after="0" w:line="240" w:lineRule="auto"/>
+        <w:rPr>
+          <w:rFonts w:ascii="ARRIVAL Apercu" w:eastAsia="Times New Roman" w:hAnsi="ARRIVAL Apercu" w:cs="Arial"/>
+          <w:color w:val="222222"/>
+          <w:sz w:val="18"/>
+          <w:szCs w:val="18"/>
+          <w:lang w:eastAsia="en-GB"/>
+        </w:rPr>
+      </w:pPr>
+    </w:p>
+    <w:p>
+      <w:pPr>
+        <w:shd w:val="clear" w:color="auto" w:fill="FFFFFF"/>
+        <w:spacing w:after="0" w:line="240" w:lineRule="auto"/>
+        <w:rPr>
+          <w:rFonts w:ascii="ARRIVAL Apercu" w:eastAsia="Times New Roman" w:hAnsi="ARRIVAL Apercu" w:cs="Arial"/>
+          <w:color w:val="222222"/>
+          <w:sz w:val="18"/>
+          <w:szCs w:val="18"/>
+          <w:lang w:eastAsia="en-GB"/>
+        </w:rPr>
+      </w:pPr>
+      <w:r>
+        <w:rPr>
+          <w:rFonts w:ascii="ARRIVAL Apercu" w:eastAsia="Times New Roman" w:hAnsi="ARRIVAL Apercu" w:cs="Arial"/>
+          <w:color w:val="222222"/>
+          <w:sz w:val="18"/>
+          <w:szCs w:val="18"/>
+          <w:lang w:eastAsia="en-GB"/>
+        </w:rPr>
+        <w:t>Add SOC change</w:t>
+      </w:r>
+    </w:p>
+    <w:p>
+      <w:pPr>
+        <w:shd w:val="clear" w:color="auto" w:fill="FFFFFF"/>
+        <w:spacing w:after="0" w:line="240" w:lineRule="auto"/>
+        <w:rPr>
+          <w:rFonts w:ascii="ARRIVAL Apercu" w:eastAsia="Times New Roman" w:hAnsi="ARRIVAL Apercu" w:cs="Arial"/>
+          <w:color w:val="222222"/>
+          <w:sz w:val="18"/>
+          <w:szCs w:val="18"/>
+          <w:lang w:eastAsia="en-GB"/>
+        </w:rPr>
+      </w:pPr>
+      <w:r>
+        <w:rPr>
+          <w:rFonts w:ascii="ARRIVAL Apercu" w:eastAsia="Times New Roman" w:hAnsi="ARRIVAL Apercu" w:cs="Arial"/>
+          <w:color w:val="222222"/>
+          <w:sz w:val="18"/>
+          <w:szCs w:val="18"/>
+          <w:lang w:eastAsia="en-GB"/>
+        </w:rPr>
+        <w:t>Add battery current and voltage</w:t>
+      </w:r>
+    </w:p>
+    <w:p>
+      <w:pPr>
+        <w:shd w:val="clear" w:color="auto" w:fill="FFFFFF"/>
+        <w:spacing w:after="0" w:line="240" w:lineRule="auto"/>
+        <w:rPr>
+          <w:rFonts w:ascii="ARRIVAL Apercu" w:eastAsia="Times New Roman" w:hAnsi="ARRIVAL Apercu" w:cs="Arial"/>
+          <w:color w:val="222222"/>
+          <w:sz w:val="18"/>
+          <w:szCs w:val="18"/>
+          <w:lang w:eastAsia="en-GB"/>
+        </w:rPr>
+      </w:pPr>
+      <w:r>
+        <w:rPr>
+          <w:rFonts w:ascii="ARRIVAL Apercu" w:eastAsia="Times New Roman" w:hAnsi="ARRIVAL Apercu" w:cs="Arial"/>
+          <w:color w:val="222222"/>
+          <w:sz w:val="18"/>
+          <w:szCs w:val="18"/>
+          <w:lang w:eastAsia="en-GB"/>
+        </w:rPr>
+        <w:t>Add battery thermal model</w:t>
+      </w:r>
+    </w:p>
+    <w:p>
+      <w:pPr>
+        <w:shd w:val="clear" w:color="auto" w:fill="FFFFFF"/>
+        <w:spacing w:after="0" w:line="240" w:lineRule="auto"/>
+        <w:rPr>
+          <w:rFonts w:ascii="ARRIVAL Apercu" w:eastAsia="Times New Roman" w:hAnsi="ARRIVAL Apercu" w:cs="Arial"/>
+          <w:color w:val="222222"/>
+          <w:sz w:val="18"/>
+          <w:szCs w:val="18"/>
+          <w:lang w:eastAsia="en-GB"/>
+        </w:rPr>
+      </w:pPr>
+      <w:r>
+        <w:rPr>
+          <w:rFonts w:ascii="ARRIVAL Apercu" w:eastAsia="Times New Roman" w:hAnsi="ARRIVAL Apercu" w:cs="Arial"/>
+          <w:color w:val="222222"/>
+          <w:sz w:val="18"/>
+          <w:szCs w:val="18"/>
+          <w:lang w:eastAsia="en-GB"/>
+        </w:rPr>
+        <w:t>Add regen</w:t>
+      </w:r>
+    </w:p>
+    <w:p>
+      <w:pPr>
+        <w:shd w:val="clear" w:color="auto" w:fill="FFFFFF"/>
+        <w:spacing w:after="0" w:line="240" w:lineRule="auto"/>
+        <w:rPr>
+          <w:rFonts w:ascii="ARRIVAL Apercu" w:eastAsia="Times New Roman" w:hAnsi="ARRIVAL Apercu" w:cs="Arial"/>
+          <w:color w:val="222222"/>
+          <w:sz w:val="18"/>
+          <w:szCs w:val="18"/>
+          <w:lang w:eastAsia="en-GB"/>
+        </w:rPr>
+      </w:pPr>
+      <w:r>
+        <w:rPr>
+          <w:rFonts w:ascii="ARRIVAL Apercu" w:eastAsia="Times New Roman" w:hAnsi="ARRIVAL Apercu" w:cs="Arial"/>
+          <w:color w:val="222222"/>
+          <w:sz w:val="18"/>
+          <w:szCs w:val="18"/>
+          <w:lang w:eastAsia="en-GB"/>
+        </w:rPr>
+        <w:t>Add LUT for motors</w:t>
+      </w:r>
+    </w:p>
+    <w:p>
+      <w:pPr>
+        <w:shd w:val="clear" w:color="auto" w:fill="FFFFFF"/>
+        <w:spacing w:after="0" w:line="240" w:lineRule="auto"/>
+        <w:rPr>
+          <w:rFonts w:ascii="ARRIVAL Apercu" w:eastAsia="Times New Roman" w:hAnsi="ARRIVAL Apercu" w:cs="Arial"/>
+          <w:color w:val="222222"/>
+          <w:sz w:val="18"/>
+          <w:szCs w:val="18"/>
+          <w:lang w:eastAsia="en-GB"/>
+        </w:rPr>
+      </w:pPr>
+      <w:r>
+        <w:rPr>
+          <w:rFonts w:ascii="ARRIVAL Apercu" w:eastAsia="Times New Roman" w:hAnsi="ARRIVAL Apercu" w:cs="Arial"/>
+          <w:color w:val="222222"/>
+          <w:sz w:val="18"/>
+          <w:szCs w:val="18"/>
+          <w:lang w:eastAsia="en-GB"/>
+        </w:rPr>
         <w:t>Add input warnings</w:t>
       </w:r>
     </w:p>
@@ -464,428 +803,144 @@
           <w:szCs w:val="18"/>
           <w:lang w:eastAsia="en-GB"/>
         </w:rPr>
-        <w:t>Add summary of inputs screen</w:t>
-      </w:r>
-    </w:p>
-    <w:p>
-      <w:pPr>
-        <w:shd w:val="clear" w:color="auto" w:fill="FFFFFF"/>
-        <w:spacing w:after="0" w:line="240" w:lineRule="auto"/>
-        <w:rPr>
-          <w:rFonts w:ascii="ARRIVAL Apercu" w:eastAsia="Times New Roman" w:hAnsi="ARRIVAL Apercu" w:cs="Arial"/>
-          <w:color w:val="222222"/>
-          <w:sz w:val="18"/>
-          <w:szCs w:val="18"/>
-          <w:lang w:eastAsia="en-GB"/>
-        </w:rPr>
-      </w:pPr>
-      <w:r>
-        <w:rPr>
-          <w:rFonts w:ascii="ARRIVAL Apercu" w:eastAsia="Times New Roman" w:hAnsi="ARRIVAL Apercu" w:cs="Arial"/>
-          <w:color w:val="222222"/>
-          <w:sz w:val="18"/>
-          <w:szCs w:val="18"/>
-          <w:lang w:eastAsia="en-GB"/>
-        </w:rPr>
-        <w:t>Fix next time step error</w:t>
-      </w:r>
-    </w:p>
-    <w:p>
-      <w:pPr>
-        <w:shd w:val="clear" w:color="auto" w:fill="FFFFFF"/>
-        <w:spacing w:after="0" w:line="240" w:lineRule="auto"/>
-        <w:rPr>
-          <w:rFonts w:ascii="ARRIVAL Apercu" w:eastAsia="Times New Roman" w:hAnsi="ARRIVAL Apercu" w:cs="Arial"/>
-          <w:color w:val="222222"/>
-          <w:sz w:val="18"/>
-          <w:szCs w:val="18"/>
-          <w:lang w:eastAsia="en-GB"/>
-        </w:rPr>
-      </w:pPr>
-      <w:r>
-        <w:rPr>
-          <w:rFonts w:ascii="ARRIVAL Apercu" w:eastAsia="Times New Roman" w:hAnsi="ARRIVAL Apercu" w:cs="Arial"/>
-          <w:color w:val="222222"/>
-          <w:sz w:val="18"/>
-          <w:szCs w:val="18"/>
-          <w:lang w:eastAsia="en-GB"/>
-        </w:rPr>
-        <w:t>Use vehicle drivetrain setup inputs correctly</w:t>
-      </w:r>
-    </w:p>
-    <w:p>
-      <w:pPr>
-        <w:shd w:val="clear" w:color="auto" w:fill="FFFFFF"/>
-        <w:spacing w:after="0" w:line="240" w:lineRule="auto"/>
-        <w:rPr>
-          <w:rFonts w:ascii="ARRIVAL Apercu" w:eastAsia="Times New Roman" w:hAnsi="ARRIVAL Apercu" w:cs="Arial"/>
-          <w:color w:val="222222"/>
-          <w:sz w:val="18"/>
-          <w:szCs w:val="18"/>
-          <w:lang w:eastAsia="en-GB"/>
-        </w:rPr>
-      </w:pPr>
-      <w:r>
-        <w:rPr>
-          <w:rFonts w:ascii="ARRIVAL Apercu" w:eastAsia="Times New Roman" w:hAnsi="ARRIVAL Apercu" w:cs="Arial"/>
-          <w:color w:val="222222"/>
-          <w:sz w:val="18"/>
-          <w:szCs w:val="18"/>
-          <w:lang w:eastAsia="en-GB"/>
-        </w:rPr>
-        <w:t>Add regen</w:t>
-      </w:r>
-    </w:p>
-    <w:p>
-      <w:pPr>
-        <w:shd w:val="clear" w:color="auto" w:fill="FFFFFF"/>
-        <w:spacing w:after="0" w:line="240" w:lineRule="auto"/>
-        <w:rPr>
-          <w:rFonts w:ascii="ARRIVAL Apercu" w:eastAsia="Times New Roman" w:hAnsi="ARRIVAL Apercu" w:cs="Arial"/>
-          <w:color w:val="222222"/>
-          <w:sz w:val="18"/>
-          <w:szCs w:val="18"/>
-          <w:lang w:eastAsia="en-GB"/>
-        </w:rPr>
-      </w:pPr>
-      <w:r>
-        <w:rPr>
-          <w:rFonts w:ascii="ARRIVAL Apercu" w:eastAsia="Times New Roman" w:hAnsi="ARRIVAL Apercu" w:cs="Arial"/>
-          <w:color w:val="222222"/>
-          <w:sz w:val="18"/>
-          <w:szCs w:val="18"/>
-          <w:lang w:eastAsia="en-GB"/>
-        </w:rPr>
-        <w:t>Move velocity plot to second axis</w:t>
-      </w:r>
-    </w:p>
-    <w:p>
-      <w:pPr>
-        <w:shd w:val="clear" w:color="auto" w:fill="FFFFFF"/>
-        <w:spacing w:after="0" w:line="240" w:lineRule="auto"/>
-        <w:rPr>
-          <w:rFonts w:ascii="ARRIVAL Apercu" w:eastAsia="Times New Roman" w:hAnsi="ARRIVAL Apercu" w:cs="Arial"/>
-          <w:color w:val="222222"/>
-          <w:sz w:val="18"/>
-          <w:szCs w:val="18"/>
-          <w:lang w:eastAsia="en-GB"/>
-        </w:rPr>
-      </w:pPr>
-      <w:r>
-        <w:rPr>
-          <w:rFonts w:ascii="ARRIVAL Apercu" w:eastAsia="Times New Roman" w:hAnsi="ARRIVAL Apercu" w:cs="Arial"/>
-          <w:color w:val="222222"/>
-          <w:sz w:val="18"/>
-          <w:szCs w:val="18"/>
-          <w:lang w:eastAsia="en-GB"/>
-        </w:rPr>
-        <w:t>Add</w:t>
-      </w:r>
-      <w:r>
-        <w:rPr>
-          <w:rFonts w:ascii="ARRIVAL Apercu" w:eastAsia="Times New Roman" w:hAnsi="ARRIVAL Apercu" w:cs="Arial"/>
-          <w:color w:val="222222"/>
-          <w:sz w:val="18"/>
-          <w:szCs w:val="18"/>
-          <w:lang w:eastAsia="en-GB"/>
-        </w:rPr>
-        <w:t xml:space="preserve"> more</w:t>
-      </w:r>
-      <w:r>
-        <w:rPr>
-          <w:rFonts w:ascii="ARRIVAL Apercu" w:eastAsia="Times New Roman" w:hAnsi="ARRIVAL Apercu" w:cs="Arial"/>
-          <w:color w:val="222222"/>
-          <w:sz w:val="18"/>
-          <w:szCs w:val="18"/>
-          <w:lang w:eastAsia="en-GB"/>
-        </w:rPr>
-        <w:t xml:space="preserve"> values to master plot</w:t>
-      </w:r>
-      <w:r>
-        <w:rPr>
-          <w:rFonts w:ascii="ARRIVAL Apercu" w:eastAsia="Times New Roman" w:hAnsi="ARRIVAL Apercu" w:cs="Arial"/>
-          <w:color w:val="222222"/>
-          <w:sz w:val="18"/>
-          <w:szCs w:val="18"/>
-          <w:lang w:eastAsia="en-GB"/>
-        </w:rPr>
-        <w:t>, battery power draw, battery temp, battery SOC</w:t>
-      </w:r>
-    </w:p>
-    <w:p>
-      <w:pPr>
-        <w:shd w:val="clear" w:color="auto" w:fill="FFFFFF"/>
-        <w:spacing w:after="0" w:line="240" w:lineRule="auto"/>
-        <w:rPr>
-          <w:rFonts w:ascii="ARRIVAL Apercu" w:eastAsia="Times New Roman" w:hAnsi="ARRIVAL Apercu" w:cs="Arial"/>
-          <w:color w:val="222222"/>
-          <w:sz w:val="18"/>
-          <w:szCs w:val="18"/>
-          <w:lang w:eastAsia="en-GB"/>
-        </w:rPr>
-      </w:pPr>
-      <w:r>
-        <w:rPr>
-          <w:rFonts w:ascii="ARRIVAL Apercu" w:eastAsia="Times New Roman" w:hAnsi="ARRIVAL Apercu" w:cs="Arial"/>
-          <w:color w:val="222222"/>
-          <w:sz w:val="18"/>
-          <w:szCs w:val="18"/>
-          <w:lang w:eastAsia="en-GB"/>
-        </w:rPr>
-        <w:t>Add SOC change</w:t>
-      </w:r>
-    </w:p>
-    <w:p>
-      <w:pPr>
-        <w:shd w:val="clear" w:color="auto" w:fill="FFFFFF"/>
-        <w:spacing w:after="0" w:line="240" w:lineRule="auto"/>
-        <w:rPr>
-          <w:rFonts w:ascii="ARRIVAL Apercu" w:eastAsia="Times New Roman" w:hAnsi="ARRIVAL Apercu" w:cs="Arial"/>
-          <w:color w:val="222222"/>
-          <w:sz w:val="18"/>
-          <w:szCs w:val="18"/>
-          <w:lang w:eastAsia="en-GB"/>
-        </w:rPr>
-      </w:pPr>
-      <w:r>
-        <w:rPr>
-          <w:rFonts w:ascii="ARRIVAL Apercu" w:eastAsia="Times New Roman" w:hAnsi="ARRIVAL Apercu" w:cs="Arial"/>
-          <w:color w:val="222222"/>
-          <w:sz w:val="18"/>
-          <w:szCs w:val="18"/>
-          <w:lang w:eastAsia="en-GB"/>
-        </w:rPr>
-        <w:t>Add battery current and voltage</w:t>
-      </w:r>
-    </w:p>
-    <w:p>
-      <w:pPr>
-        <w:shd w:val="clear" w:color="auto" w:fill="FFFFFF"/>
-        <w:spacing w:after="0" w:line="240" w:lineRule="auto"/>
-        <w:rPr>
-          <w:rFonts w:ascii="ARRIVAL Apercu" w:eastAsia="Times New Roman" w:hAnsi="ARRIVAL Apercu" w:cs="Arial"/>
-          <w:color w:val="222222"/>
-          <w:sz w:val="18"/>
-          <w:szCs w:val="18"/>
-          <w:lang w:eastAsia="en-GB"/>
-        </w:rPr>
-      </w:pPr>
-      <w:r>
-        <w:rPr>
-          <w:rFonts w:ascii="ARRIVAL Apercu" w:eastAsia="Times New Roman" w:hAnsi="ARRIVAL Apercu" w:cs="Arial"/>
-          <w:color w:val="222222"/>
-          <w:sz w:val="18"/>
-          <w:szCs w:val="18"/>
-          <w:lang w:eastAsia="en-GB"/>
-        </w:rPr>
-        <w:t>Add battery thermal model</w:t>
-      </w:r>
-    </w:p>
-    <w:p>
-      <w:pPr>
-        <w:shd w:val="clear" w:color="auto" w:fill="FFFFFF"/>
-        <w:spacing w:after="0" w:line="240" w:lineRule="auto"/>
-        <w:rPr>
-          <w:rFonts w:ascii="ARRIVAL Apercu" w:eastAsia="Times New Roman" w:hAnsi="ARRIVAL Apercu" w:cs="Arial"/>
-          <w:color w:val="222222"/>
-          <w:sz w:val="18"/>
-          <w:szCs w:val="18"/>
-          <w:lang w:eastAsia="en-GB"/>
-        </w:rPr>
-      </w:pPr>
-      <w:r>
-        <w:rPr>
-          <w:rFonts w:ascii="ARRIVAL Apercu" w:eastAsia="Times New Roman" w:hAnsi="ARRIVAL Apercu" w:cs="Arial"/>
-          <w:color w:val="222222"/>
-          <w:sz w:val="18"/>
-          <w:szCs w:val="18"/>
-          <w:lang w:eastAsia="en-GB"/>
-        </w:rPr>
-        <w:t>Add LUT for motors</w:t>
-      </w:r>
-    </w:p>
-    <w:p>
-      <w:pPr>
-        <w:shd w:val="clear" w:color="auto" w:fill="FFFFFF"/>
-        <w:spacing w:after="0" w:line="240" w:lineRule="auto"/>
-        <w:rPr>
-          <w:rFonts w:ascii="ARRIVAL Apercu" w:eastAsia="Times New Roman" w:hAnsi="ARRIVAL Apercu" w:cs="Arial"/>
-          <w:color w:val="222222"/>
-          <w:sz w:val="18"/>
-          <w:szCs w:val="18"/>
-          <w:lang w:eastAsia="en-GB"/>
-        </w:rPr>
-      </w:pPr>
-      <w:r>
-        <w:rPr>
-          <w:rFonts w:ascii="ARRIVAL Apercu" w:eastAsia="Times New Roman" w:hAnsi="ARRIVAL Apercu" w:cs="Arial"/>
-          <w:color w:val="222222"/>
-          <w:sz w:val="18"/>
-          <w:szCs w:val="18"/>
-          <w:lang w:eastAsia="en-GB"/>
-        </w:rPr>
-        <w:t>Work out results screens</w:t>
-      </w:r>
-      <w:r>
-        <w:rPr>
-          <w:rFonts w:ascii="ARRIVAL Apercu" w:eastAsia="Times New Roman" w:hAnsi="ARRIVAL Apercu" w:cs="Arial"/>
-          <w:color w:val="222222"/>
-          <w:sz w:val="18"/>
-          <w:szCs w:val="18"/>
-          <w:lang w:eastAsia="en-GB"/>
-        </w:rPr>
-        <w:t xml:space="preserve"> – battery pack configuration, max gradient</w:t>
-      </w:r>
-    </w:p>
-    <w:p>
-      <w:pPr>
-        <w:shd w:val="clear" w:color="auto" w:fill="FFFFFF"/>
-        <w:spacing w:after="0" w:line="240" w:lineRule="auto"/>
-        <w:rPr>
-          <w:rFonts w:ascii="ARRIVAL Apercu" w:eastAsia="Times New Roman" w:hAnsi="ARRIVAL Apercu" w:cs="Arial"/>
-          <w:color w:val="222222"/>
-          <w:sz w:val="18"/>
-          <w:szCs w:val="18"/>
-          <w:lang w:eastAsia="en-GB"/>
-        </w:rPr>
-      </w:pPr>
-      <w:r>
-        <w:rPr>
-          <w:rFonts w:ascii="ARRIVAL Apercu" w:eastAsia="Times New Roman" w:hAnsi="ARRIVAL Apercu" w:cs="Arial"/>
-          <w:color w:val="222222"/>
-          <w:sz w:val="18"/>
-          <w:szCs w:val="18"/>
-          <w:lang w:eastAsia="en-GB"/>
-        </w:rPr>
-        <w:t>Motor efficiency</w:t>
-      </w:r>
-    </w:p>
-    <w:p>
-      <w:pPr>
-        <w:shd w:val="clear" w:color="auto" w:fill="FFFFFF"/>
-        <w:spacing w:after="0" w:line="240" w:lineRule="auto"/>
-        <w:rPr>
-          <w:rFonts w:ascii="ARRIVAL Apercu" w:eastAsia="Times New Roman" w:hAnsi="ARRIVAL Apercu" w:cs="Arial"/>
-          <w:color w:val="222222"/>
-          <w:sz w:val="18"/>
-          <w:szCs w:val="18"/>
-          <w:lang w:eastAsia="en-GB"/>
-        </w:rPr>
-      </w:pPr>
-      <w:r>
-        <w:rPr>
-          <w:rFonts w:ascii="ARRIVAL Apercu" w:eastAsia="Times New Roman" w:hAnsi="ARRIVAL Apercu" w:cs="Arial"/>
-          <w:color w:val="222222"/>
-          <w:sz w:val="18"/>
-          <w:szCs w:val="18"/>
-          <w:lang w:eastAsia="en-GB"/>
-        </w:rPr>
         <w:t>Battery age in cycles at temperature?</w:t>
+      </w:r>
+    </w:p>
+    <w:p>
+      <w:pPr>
+        <w:spacing w:line="240" w:lineRule="auto"/>
+        <w:rPr>
+          <w:rFonts w:ascii="ARRIVAL Apercu" w:eastAsia="Times New Roman" w:hAnsi="ARRIVAL Apercu" w:cs="Arial"/>
+          <w:color w:val="222222"/>
+          <w:sz w:val="18"/>
+          <w:szCs w:val="18"/>
+          <w:lang w:eastAsia="en-GB"/>
+        </w:rPr>
+      </w:pPr>
+      <w:r>
+        <w:rPr>
+          <w:rFonts w:ascii="ARRIVAL Apercu" w:eastAsia="Times New Roman" w:hAnsi="ARRIVAL Apercu" w:cs="Arial"/>
+          <w:color w:val="222222"/>
+          <w:sz w:val="18"/>
+          <w:szCs w:val="18"/>
+          <w:lang w:eastAsia="en-GB"/>
+        </w:rPr>
+        <w:t>Csv export</w:t>
+      </w:r>
+    </w:p>
+    <w:p>
+      <w:pPr>
+        <w:spacing w:line="240" w:lineRule="auto"/>
+        <w:rPr>
+          <w:rFonts w:ascii="ARRIVAL Apercu" w:eastAsia="Times New Roman" w:hAnsi="ARRIVAL Apercu" w:cs="Arial"/>
+          <w:color w:val="222222"/>
+          <w:sz w:val="18"/>
+          <w:szCs w:val="18"/>
+          <w:lang w:eastAsia="en-GB"/>
+        </w:rPr>
+      </w:pPr>
+      <w:r>
+        <w:rPr>
+          <w:rFonts w:ascii="ARRIVAL Apercu" w:eastAsia="Times New Roman" w:hAnsi="ARRIVAL Apercu" w:cs="Arial"/>
+          <w:color w:val="222222"/>
+          <w:sz w:val="18"/>
+          <w:szCs w:val="18"/>
+          <w:lang w:eastAsia="en-GB"/>
+        </w:rPr>
+        <w:t>Drive cycle upload?</w:t>
+      </w:r>
+    </w:p>
+    <w:p>
+      <w:pPr>
+        <w:spacing w:line="240" w:lineRule="auto"/>
+        <w:rPr>
+          <w:rFonts w:ascii="ARRIVAL Apercu" w:eastAsia="Times New Roman" w:hAnsi="ARRIVAL Apercu" w:cs="Arial"/>
+          <w:color w:val="222222"/>
+          <w:sz w:val="18"/>
+          <w:szCs w:val="18"/>
+          <w:lang w:eastAsia="en-GB"/>
+        </w:rPr>
+      </w:pPr>
+      <w:r>
+        <w:rPr>
+          <w:rFonts w:ascii="ARRIVAL Apercu" w:eastAsia="Times New Roman" w:hAnsi="ARRIVAL Apercu" w:cs="Arial"/>
+          <w:color w:val="222222"/>
+          <w:sz w:val="18"/>
+          <w:szCs w:val="18"/>
+          <w:lang w:eastAsia="en-GB"/>
+        </w:rPr>
+        <w:t>Report export</w:t>
+      </w:r>
+    </w:p>
+    <w:p>
+      <w:pPr>
+        <w:spacing w:line="240" w:lineRule="auto"/>
+        <w:rPr>
+          <w:rFonts w:ascii="ARRIVAL Apercu" w:eastAsia="Times New Roman" w:hAnsi="ARRIVAL Apercu" w:cs="Arial"/>
+          <w:color w:val="222222"/>
+          <w:sz w:val="18"/>
+          <w:szCs w:val="18"/>
+          <w:lang w:eastAsia="en-GB"/>
+        </w:rPr>
+      </w:pPr>
+      <w:r>
+        <w:rPr>
+          <w:rFonts w:ascii="ARRIVAL Apercu" w:eastAsia="Times New Roman" w:hAnsi="ARRIVAL Apercu" w:cs="Arial"/>
+          <w:color w:val="222222"/>
+          <w:sz w:val="18"/>
+          <w:szCs w:val="18"/>
+          <w:lang w:eastAsia="en-GB"/>
+        </w:rPr>
+        <w:t xml:space="preserve">Need to zoom in on time plots </w:t>
+      </w:r>
+    </w:p>
+    <w:p>
+      <w:pPr>
+        <w:shd w:val="clear" w:color="auto" w:fill="FFFFFF"/>
+        <w:spacing w:after="0" w:line="240" w:lineRule="auto"/>
+        <w:rPr>
+          <w:rFonts w:ascii="ARRIVAL Apercu" w:eastAsia="Times New Roman" w:hAnsi="ARRIVAL Apercu" w:cs="Arial"/>
+          <w:color w:val="222222"/>
+          <w:sz w:val="18"/>
+          <w:szCs w:val="18"/>
+          <w:lang w:eastAsia="en-GB"/>
+        </w:rPr>
+      </w:pPr>
+      <w:r>
+        <w:rPr>
+          <w:rFonts w:ascii="ARRIVAL Apercu" w:eastAsia="Times New Roman" w:hAnsi="ARRIVAL Apercu" w:cs="Arial"/>
+          <w:color w:val="222222"/>
+          <w:sz w:val="18"/>
+          <w:szCs w:val="18"/>
+          <w:lang w:eastAsia="en-GB"/>
+        </w:rPr>
+        <w:t>Change WLTP 3b to m/s</w:t>
+      </w:r>
+    </w:p>
+    <w:p>
+      <w:pPr>
+        <w:shd w:val="clear" w:color="auto" w:fill="FFFFFF"/>
+        <w:spacing w:after="0" w:line="240" w:lineRule="auto"/>
+        <w:rPr>
+          <w:rFonts w:ascii="ARRIVAL Apercu" w:eastAsia="Times New Roman" w:hAnsi="ARRIVAL Apercu" w:cs="Arial"/>
+          <w:color w:val="222222"/>
+          <w:sz w:val="18"/>
+          <w:szCs w:val="18"/>
+          <w:lang w:eastAsia="en-GB"/>
+        </w:rPr>
+      </w:pPr>
+      <w:r>
+        <w:rPr>
+          <w:rFonts w:ascii="ARRIVAL Apercu" w:eastAsia="Times New Roman" w:hAnsi="ARRIVAL Apercu" w:cs="Arial"/>
+          <w:color w:val="222222"/>
+          <w:sz w:val="18"/>
+          <w:szCs w:val="18"/>
+          <w:lang w:eastAsia="en-GB"/>
+        </w:rPr>
+        <w:t>Examples of how to use</w:t>
       </w:r>
       <w:bookmarkStart w:id="0" w:name="_GoBack"/>
       <w:bookmarkEnd w:id="0"/>
-    </w:p>
-    <w:p>
-      <w:pPr>
-        <w:spacing w:line="240" w:lineRule="auto"/>
-        <w:rPr>
-          <w:rFonts w:ascii="ARRIVAL Apercu" w:eastAsia="Times New Roman" w:hAnsi="ARRIVAL Apercu" w:cs="Arial"/>
-          <w:color w:val="222222"/>
-          <w:sz w:val="18"/>
-          <w:szCs w:val="18"/>
-          <w:lang w:eastAsia="en-GB"/>
-        </w:rPr>
-      </w:pPr>
-      <w:r>
-        <w:rPr>
-          <w:rFonts w:ascii="ARRIVAL Apercu" w:eastAsia="Times New Roman" w:hAnsi="ARRIVAL Apercu" w:cs="Arial"/>
-          <w:color w:val="222222"/>
-          <w:sz w:val="18"/>
-          <w:szCs w:val="18"/>
-          <w:lang w:eastAsia="en-GB"/>
-        </w:rPr>
-        <w:t>Csv export</w:t>
-      </w:r>
-    </w:p>
-    <w:p>
-      <w:pPr>
-        <w:spacing w:line="240" w:lineRule="auto"/>
-        <w:rPr>
-          <w:rFonts w:ascii="ARRIVAL Apercu" w:eastAsia="Times New Roman" w:hAnsi="ARRIVAL Apercu" w:cs="Arial"/>
-          <w:color w:val="222222"/>
-          <w:sz w:val="18"/>
-          <w:szCs w:val="18"/>
-          <w:lang w:eastAsia="en-GB"/>
-        </w:rPr>
-      </w:pPr>
-      <w:r>
-        <w:rPr>
-          <w:rFonts w:ascii="ARRIVAL Apercu" w:eastAsia="Times New Roman" w:hAnsi="ARRIVAL Apercu" w:cs="Arial"/>
-          <w:color w:val="222222"/>
-          <w:sz w:val="18"/>
-          <w:szCs w:val="18"/>
-          <w:lang w:eastAsia="en-GB"/>
-        </w:rPr>
-        <w:t>Report export</w:t>
-      </w:r>
-    </w:p>
-    <w:p>
-      <w:pPr>
-        <w:spacing w:line="240" w:lineRule="auto"/>
-        <w:rPr>
-          <w:rFonts w:ascii="ARRIVAL Apercu" w:eastAsia="Times New Roman" w:hAnsi="ARRIVAL Apercu" w:cs="Arial"/>
-          <w:color w:val="222222"/>
-          <w:sz w:val="18"/>
-          <w:szCs w:val="18"/>
-          <w:lang w:eastAsia="en-GB"/>
-        </w:rPr>
-      </w:pPr>
-      <w:r>
-        <w:rPr>
-          <w:rFonts w:ascii="ARRIVAL Apercu" w:eastAsia="Times New Roman" w:hAnsi="ARRIVAL Apercu" w:cs="Arial"/>
-          <w:color w:val="222222"/>
-          <w:sz w:val="18"/>
-          <w:szCs w:val="18"/>
-          <w:lang w:eastAsia="en-GB"/>
-        </w:rPr>
-        <w:t xml:space="preserve">Need to zoom in on time plots </w:t>
-      </w:r>
-    </w:p>
-    <w:p>
-      <w:pPr>
-        <w:shd w:val="clear" w:color="auto" w:fill="FFFFFF"/>
-        <w:spacing w:after="0" w:line="240" w:lineRule="auto"/>
-        <w:rPr>
-          <w:rFonts w:ascii="ARRIVAL Apercu" w:eastAsia="Times New Roman" w:hAnsi="ARRIVAL Apercu" w:cs="Arial"/>
-          <w:color w:val="222222"/>
-          <w:sz w:val="18"/>
-          <w:szCs w:val="18"/>
-          <w:lang w:eastAsia="en-GB"/>
-        </w:rPr>
-      </w:pPr>
-      <w:r>
-        <w:rPr>
-          <w:rFonts w:ascii="ARRIVAL Apercu" w:eastAsia="Times New Roman" w:hAnsi="ARRIVAL Apercu" w:cs="Arial"/>
-          <w:color w:val="222222"/>
-          <w:sz w:val="18"/>
-          <w:szCs w:val="18"/>
-          <w:lang w:eastAsia="en-GB"/>
-        </w:rPr>
-        <w:t>Change WLTP 3b to m/s</w:t>
-      </w:r>
-    </w:p>
-    <w:p>
-      <w:pPr>
-        <w:shd w:val="clear" w:color="auto" w:fill="FFFFFF"/>
-        <w:spacing w:after="0" w:line="240" w:lineRule="auto"/>
-        <w:rPr>
-          <w:rFonts w:ascii="ARRIVAL Apercu" w:eastAsia="Times New Roman" w:hAnsi="ARRIVAL Apercu" w:cs="Arial"/>
-          <w:color w:val="222222"/>
-          <w:sz w:val="18"/>
-          <w:szCs w:val="18"/>
-          <w:lang w:eastAsia="en-GB"/>
-        </w:rPr>
-      </w:pPr>
     </w:p>
     <w:p/>
     <w:p/>

</xml_diff>